<commit_message>
Fixed Shunn's template and applied global replace in author field
</commit_message>
<xml_diff>
--- a/resources/templates/shunn.docx
+++ b/resources/templates/shunn.docx
@@ -20,13 +20,7 @@
         <w:fldChar w:fldCharType="end"/>
       </w:r>
       <w:r>
-        <w:t>{</w:t>
-      </w:r>
-      <w:r>
-        <w:t>author</w:t>
-      </w:r>
-      <w:r>
-        <w:t>}</w:t>
+        <w:t>{author}</w:t>
       </w:r>
       <w:r>
         <w:tab/>

</xml_diff>